<commit_message>
correzione errore domanda 2
</commit_message>
<xml_diff>
--- a/Risposte/Classi Astratte/Classi_astratte risposte.docx
+++ b/Risposte/Classi Astratte/Classi_astratte risposte.docx
@@ -177,11 +177,67 @@
         <w:pStyle w:val="Paragrafoelenco"/>
         <w:numPr>
           <w:ilvl w:val="0"/>
+          <w:numId w:val="9"/>
+        </w:numPr>
+      </w:pPr>
+      <w:bookmarkStart w:id="0" w:name="_GoBack"/>
+      <w:bookmarkEnd w:id="0"/>
+      <w:r>
+        <w:t xml:space="preserve">Si </w:t>
+      </w:r>
+    </w:p>
+    <w:p>
+      <w:pPr>
+        <w:pStyle w:val="Paragrafoelenco"/>
+        <w:numPr>
+          <w:ilvl w:val="0"/>
           <w:numId w:val="8"/>
         </w:numPr>
       </w:pPr>
       <w:r>
-        <w:t xml:space="preserve">Si </w:t>
+        <w:t>No</w:t>
+      </w:r>
+    </w:p>
+    <w:p/>
+    <w:p>
+      <w:pPr>
+        <w:pStyle w:val="Paragrafoelenco"/>
+        <w:numPr>
+          <w:ilvl w:val="0"/>
+          <w:numId w:val="7"/>
+        </w:numPr>
+        <w:rPr>
+          <w:i/>
+          <w:iCs/>
+        </w:rPr>
+      </w:pPr>
+      <w:r>
+        <w:rPr>
+          <w:i/>
+          <w:iCs/>
+        </w:rPr>
+        <w:t xml:space="preserve">Non </w:t>
+      </w:r>
+      <w:r>
+        <w:rPr>
+          <w:i/>
+          <w:iCs/>
+        </w:rPr>
+        <w:t xml:space="preserve">è </w:t>
+      </w:r>
+      <w:r>
+        <w:rPr>
+          <w:i/>
+          <w:iCs/>
+        </w:rPr>
+        <w:t>possibile creare variabili oggetti di una classe astratta</w:t>
+      </w:r>
+      <w:r>
+        <w:rPr>
+          <w:i/>
+          <w:iCs/>
+        </w:rPr>
+        <w:t>?</w:t>
       </w:r>
     </w:p>
     <w:p>
@@ -193,6 +249,18 @@
         </w:numPr>
       </w:pPr>
       <w:r>
+        <w:t>Si</w:t>
+      </w:r>
+    </w:p>
+    <w:p>
+      <w:pPr>
+        <w:pStyle w:val="Paragrafoelenco"/>
+        <w:numPr>
+          <w:ilvl w:val="0"/>
+          <w:numId w:val="8"/>
+        </w:numPr>
+      </w:pPr>
+      <w:r>
         <w:t>No</w:t>
       </w:r>
     </w:p>
@@ -221,21 +289,47 @@
           <w:i/>
           <w:iCs/>
         </w:rPr>
-        <w:t xml:space="preserve">è </w:t>
-      </w:r>
-      <w:r>
-        <w:rPr>
-          <w:i/>
-          <w:iCs/>
-        </w:rPr>
-        <w:t>possibile creare variabili oggetti di una classe astratta</w:t>
-      </w:r>
-      <w:r>
-        <w:rPr>
-          <w:i/>
-          <w:iCs/>
-        </w:rPr>
-        <w:t>?</w:t>
+        <w:t>s</w:t>
+      </w:r>
+      <w:r>
+        <w:rPr>
+          <w:i/>
+          <w:iCs/>
+        </w:rPr>
+        <w:t xml:space="preserve">i </w:t>
+      </w:r>
+      <w:r>
+        <w:rPr>
+          <w:i/>
+          <w:iCs/>
+        </w:rPr>
+        <w:t>può</w:t>
+      </w:r>
+      <w:r>
+        <w:rPr>
+          <w:i/>
+          <w:iCs/>
+        </w:rPr>
+        <w:t xml:space="preserve"> creare una so</w:t>
+      </w:r>
+      <w:r>
+        <w:rPr>
+          <w:i/>
+          <w:iCs/>
+        </w:rPr>
+        <w:t>ttoclasse della classe astratta?</w:t>
+      </w:r>
+    </w:p>
+    <w:p>
+      <w:pPr>
+        <w:pStyle w:val="Paragrafoelenco"/>
+        <w:numPr>
+          <w:ilvl w:val="0"/>
+          <w:numId w:val="8"/>
+        </w:numPr>
+      </w:pPr>
+      <w:r>
+        <w:t>Si</w:t>
       </w:r>
     </w:p>
     <w:p>
@@ -247,7 +341,75 @@
         </w:numPr>
       </w:pPr>
       <w:r>
-        <w:t>Si</w:t>
+        <w:t>No</w:t>
+      </w:r>
+    </w:p>
+    <w:p/>
+    <w:p>
+      <w:pPr>
+        <w:pStyle w:val="Paragrafoelenco"/>
+        <w:numPr>
+          <w:ilvl w:val="0"/>
+          <w:numId w:val="7"/>
+        </w:numPr>
+        <w:rPr>
+          <w:i/>
+          <w:iCs/>
+        </w:rPr>
+      </w:pPr>
+      <w:r>
+        <w:rPr>
+          <w:i/>
+          <w:iCs/>
+        </w:rPr>
+        <w:t>È possibile</w:t>
+      </w:r>
+      <w:r>
+        <w:rPr>
+          <w:i/>
+          <w:iCs/>
+        </w:rPr>
+        <w:t xml:space="preserve"> </w:t>
+      </w:r>
+      <w:r>
+        <w:rPr>
+          <w:i/>
+          <w:iCs/>
+        </w:rPr>
+        <w:t xml:space="preserve">generare </w:t>
+      </w:r>
+      <w:r>
+        <w:rPr>
+          <w:i/>
+          <w:iCs/>
+        </w:rPr>
+        <w:t>o</w:t>
+      </w:r>
+      <w:r>
+        <w:rPr>
+          <w:i/>
+          <w:iCs/>
+        </w:rPr>
+        <w:t>ggetti dalla sottoclasse di classe astratti</w:t>
+      </w:r>
+      <w:r>
+        <w:rPr>
+          <w:i/>
+          <w:iCs/>
+        </w:rPr>
+        <w:t>?</w:t>
+      </w:r>
+    </w:p>
+    <w:p>
+      <w:pPr>
+        <w:pStyle w:val="Paragrafoelenco"/>
+        <w:numPr>
+          <w:ilvl w:val="0"/>
+          <w:numId w:val="9"/>
+        </w:numPr>
+      </w:pPr>
+      <w:r>
+        <w:t xml:space="preserve">Si </w:t>
       </w:r>
     </w:p>
     <w:p>
@@ -280,43 +442,555 @@
           <w:i/>
           <w:iCs/>
         </w:rPr>
-        <w:t xml:space="preserve">Non </w:t>
-      </w:r>
-      <w:r>
-        <w:rPr>
-          <w:i/>
-          <w:iCs/>
-        </w:rPr>
-        <w:t>s</w:t>
-      </w:r>
-      <w:r>
-        <w:rPr>
-          <w:i/>
-          <w:iCs/>
-        </w:rPr>
-        <w:t xml:space="preserve">i </w:t>
-      </w:r>
-      <w:r>
-        <w:rPr>
-          <w:i/>
-          <w:iCs/>
-        </w:rPr>
-        <w:t>può</w:t>
-      </w:r>
-      <w:r>
-        <w:rPr>
-          <w:i/>
-          <w:iCs/>
-        </w:rPr>
-        <w:t xml:space="preserve"> creare una so</w:t>
-      </w:r>
-      <w:r>
-        <w:rPr>
-          <w:i/>
-          <w:iCs/>
-        </w:rPr>
-        <w:t>ttoclasse della classe astratta?</w:t>
-      </w:r>
+        <w:t>Che cosa è</w:t>
+      </w:r>
+      <w:r>
+        <w:rPr>
+          <w:i/>
+          <w:iCs/>
+        </w:rPr>
+        <w:t xml:space="preserve"> una interfaccia in java?</w:t>
+      </w:r>
+    </w:p>
+    <w:p>
+      <w:pPr>
+        <w:pStyle w:val="Paragrafoelenco"/>
+      </w:pPr>
+      <w:r>
+        <w:t xml:space="preserve">In Java un’interfaccia è una struttura simile ad una classe che può contenere solo metodi d’istanza </w:t>
+      </w:r>
+    </w:p>
+    <w:p/>
+    <w:p>
+      <w:pPr>
+        <w:pStyle w:val="Paragrafoelenco"/>
+        <w:numPr>
+          <w:ilvl w:val="0"/>
+          <w:numId w:val="7"/>
+        </w:numPr>
+        <w:rPr>
+          <w:i/>
+          <w:iCs/>
+        </w:rPr>
+      </w:pPr>
+      <w:r>
+        <w:rPr>
+          <w:i/>
+          <w:iCs/>
+        </w:rPr>
+        <w:t>A cosa</w:t>
+      </w:r>
+      <w:r>
+        <w:rPr>
+          <w:i/>
+          <w:iCs/>
+        </w:rPr>
+        <w:t xml:space="preserve"> servono le interfacce in java?</w:t>
+      </w:r>
+    </w:p>
+    <w:p>
+      <w:pPr>
+        <w:ind w:left="708"/>
+      </w:pPr>
+      <w:r>
+        <w:t>Forniscono gli schemi di comportamento che altre classi devono implementare</w:t>
+      </w:r>
+    </w:p>
+    <w:p>
+      <w:pPr>
+        <w:pStyle w:val="Paragrafoelenco"/>
+        <w:numPr>
+          <w:ilvl w:val="0"/>
+          <w:numId w:val="7"/>
+        </w:numPr>
+        <w:rPr>
+          <w:i/>
+          <w:iCs/>
+        </w:rPr>
+      </w:pPr>
+      <w:r>
+        <w:rPr>
+          <w:i/>
+          <w:iCs/>
+        </w:rPr>
+        <w:t>Una classe può implementare più di una interfaccia?</w:t>
+      </w:r>
+    </w:p>
+    <w:p>
+      <w:pPr>
+        <w:pStyle w:val="Paragrafoelenco"/>
+        <w:rPr>
+          <w:i/>
+          <w:iCs/>
+        </w:rPr>
+      </w:pPr>
+    </w:p>
+    <w:p>
+      <w:pPr>
+        <w:pStyle w:val="Paragrafoelenco"/>
+      </w:pPr>
+      <w:r>
+        <w:t xml:space="preserve">Si una classe può implementare anche più di un’interfaccia ma </w:t>
+      </w:r>
+      <w:r>
+        <w:t>può ereditare una classe astratta</w:t>
+      </w:r>
+    </w:p>
+    <w:p>
+      <w:pPr>
+        <w:pStyle w:val="Paragrafoelenco"/>
+      </w:pPr>
+    </w:p>
+    <w:p>
+      <w:pPr>
+        <w:pStyle w:val="Paragrafoelenco"/>
+      </w:pPr>
+    </w:p>
+    <w:p>
+      <w:pPr>
+        <w:pStyle w:val="Paragrafoelenco"/>
+        <w:numPr>
+          <w:ilvl w:val="0"/>
+          <w:numId w:val="7"/>
+        </w:numPr>
+        <w:rPr>
+          <w:i/>
+          <w:iCs/>
+        </w:rPr>
+      </w:pPr>
+      <w:r>
+        <w:rPr>
+          <w:i/>
+          <w:iCs/>
+        </w:rPr>
+        <w:t xml:space="preserve">Dato </w:t>
+      </w:r>
+      <w:r>
+        <w:rPr>
+          <w:i/>
+          <w:iCs/>
+        </w:rPr>
+        <w:t xml:space="preserve">il </w:t>
+      </w:r>
+      <w:r>
+        <w:rPr>
+          <w:i/>
+          <w:iCs/>
+        </w:rPr>
+        <w:t xml:space="preserve">seguente codice identificare quali sono le interfacce e quali sono </w:t>
+      </w:r>
+      <w:r>
+        <w:rPr>
+          <w:i/>
+          <w:iCs/>
+        </w:rPr>
+        <w:t>le sottoclassi</w:t>
+      </w:r>
+      <w:r>
+        <w:rPr>
+          <w:i/>
+          <w:iCs/>
+        </w:rPr>
+        <w:t>.</w:t>
+      </w:r>
+    </w:p>
+    <w:p>
+      <w:pPr>
+        <w:ind w:left="708"/>
+        <w:rPr>
+          <w:b/>
+          <w:color w:val="FF3399"/>
+          <w:lang w:val="en-US"/>
+        </w:rPr>
+      </w:pPr>
+      <w:r>
+        <w:rPr>
+          <w:color w:val="FF3399"/>
+          <w:lang w:val="en-US"/>
+        </w:rPr>
+        <w:t xml:space="preserve">Public class  </w:t>
+      </w:r>
+      <w:r>
+        <w:rPr>
+          <w:lang w:val="en-US"/>
+        </w:rPr>
+        <w:t>Mela [</w:t>
+      </w:r>
+      <w:r>
+        <w:rPr>
+          <w:color w:val="FF3399"/>
+          <w:lang w:val="en-US"/>
+        </w:rPr>
+        <w:t xml:space="preserve">extends </w:t>
+      </w:r>
+      <w:r>
+        <w:rPr>
+          <w:lang w:val="en-US"/>
+        </w:rPr>
+        <w:t>Food]</w:t>
+      </w:r>
+      <w:r>
+        <w:rPr>
+          <w:lang w:val="en-US"/>
+        </w:rPr>
+        <w:t xml:space="preserve"> </w:t>
+      </w:r>
+      <w:r>
+        <w:rPr>
+          <w:b/>
+          <w:color w:val="FF3399"/>
+          <w:lang w:val="en-US"/>
+        </w:rPr>
+        <w:t>implements</w:t>
+      </w:r>
+    </w:p>
+    <w:p>
+      <w:pPr>
+        <w:ind w:left="708"/>
+      </w:pPr>
+      <w:r>
+        <w:rPr>
+          <w:lang w:val="en-US"/>
+        </w:rPr>
+        <w:tab/>
+      </w:r>
+      <w:r>
+        <w:t>oggettoCibo, oggettoBevanda {</w:t>
+      </w:r>
+    </w:p>
+    <w:p>
+      <w:pPr>
+        <w:ind w:left="708"/>
+      </w:pPr>
+      <w:r>
+        <w:t>…………………………</w:t>
+      </w:r>
+    </w:p>
+    <w:p>
+      <w:pPr>
+        <w:ind w:left="708"/>
+      </w:pPr>
+      <w:r>
+        <w:lastRenderedPageBreak/>
+        <w:t>}</w:t>
+      </w:r>
+    </w:p>
+    <w:p>
+      <w:pPr>
+        <w:ind w:left="708"/>
+      </w:pPr>
+    </w:p>
+    <w:p>
+      <w:pPr>
+        <w:ind w:left="708"/>
+      </w:pPr>
+      <w:r>
+        <w:t>In questo caso le interfacce sono oggettoCibo e oggettoBevanda, mentre la sottoclasse è mela, che appunto è sottoclasse di Food</w:t>
+      </w:r>
+    </w:p>
+    <w:p/>
+    <w:p>
+      <w:pPr>
+        <w:pStyle w:val="Paragrafoelenco"/>
+        <w:numPr>
+          <w:ilvl w:val="0"/>
+          <w:numId w:val="7"/>
+        </w:numPr>
+        <w:rPr>
+          <w:i/>
+          <w:iCs/>
+        </w:rPr>
+      </w:pPr>
+      <w:r>
+        <w:rPr>
+          <w:i/>
+          <w:iCs/>
+        </w:rPr>
+        <w:t>Se un’</w:t>
+      </w:r>
+      <w:r>
+        <w:rPr>
+          <w:i/>
+          <w:iCs/>
+        </w:rPr>
+        <w:t xml:space="preserve">interfaccia </w:t>
+      </w:r>
+      <w:r>
+        <w:rPr>
+          <w:i/>
+          <w:iCs/>
+        </w:rPr>
+        <w:t>ha al suo interno definiti</w:t>
+      </w:r>
+      <w:r>
+        <w:rPr>
+          <w:i/>
+          <w:iCs/>
+        </w:rPr>
+        <w:t xml:space="preserve"> 4 metodi, alla sua implementazione qu</w:t>
+      </w:r>
+      <w:r>
+        <w:rPr>
+          <w:i/>
+          <w:iCs/>
+        </w:rPr>
+        <w:t>ali di essi possiamo ridefinire? D</w:t>
+      </w:r>
+      <w:r>
+        <w:rPr>
+          <w:i/>
+          <w:iCs/>
+        </w:rPr>
+        <w:t>obbiamo ridefinire tutti i metodi</w:t>
+      </w:r>
+      <w:r>
+        <w:rPr>
+          <w:i/>
+          <w:iCs/>
+        </w:rPr>
+        <w:t>?</w:t>
+      </w:r>
+      <w:r>
+        <w:rPr>
+          <w:i/>
+          <w:iCs/>
+        </w:rPr>
+        <w:t xml:space="preserve"> </w:t>
+      </w:r>
+      <w:r>
+        <w:rPr>
+          <w:i/>
+          <w:iCs/>
+        </w:rPr>
+        <w:t>P</w:t>
+      </w:r>
+      <w:r>
+        <w:rPr>
+          <w:i/>
+          <w:iCs/>
+        </w:rPr>
+        <w:t xml:space="preserve">ossiamo </w:t>
+      </w:r>
+      <w:r>
+        <w:rPr>
+          <w:i/>
+          <w:iCs/>
+        </w:rPr>
+        <w:t>definirne solo una parte?</w:t>
+      </w:r>
+      <w:r>
+        <w:rPr>
+          <w:i/>
+          <w:iCs/>
+        </w:rPr>
+        <w:t xml:space="preserve"> </w:t>
+      </w:r>
+      <w:r>
+        <w:rPr>
+          <w:i/>
+          <w:iCs/>
+        </w:rPr>
+        <w:t>S</w:t>
+      </w:r>
+      <w:r>
+        <w:rPr>
+          <w:i/>
+          <w:iCs/>
+        </w:rPr>
+        <w:t>crivere una breve descrizione per entrambi i casi.</w:t>
+      </w:r>
+    </w:p>
+    <w:p>
+      <w:pPr>
+        <w:pStyle w:val="Paragrafoelenco"/>
+      </w:pPr>
+    </w:p>
+    <w:p>
+      <w:pPr>
+        <w:pStyle w:val="Paragrafoelenco"/>
+      </w:pPr>
+      <w:r>
+        <w:t>Nel caso in cui una classe intende implementare un’interfaccia, questa deve obbligatoriamente ridefinire tutti i metodi dell’interfaccia.</w:t>
+      </w:r>
+    </w:p>
+    <w:p/>
+    <w:p>
+      <w:pPr>
+        <w:pStyle w:val="Paragrafoelenco"/>
+        <w:numPr>
+          <w:ilvl w:val="0"/>
+          <w:numId w:val="7"/>
+        </w:numPr>
+        <w:rPr>
+          <w:i/>
+          <w:iCs/>
+        </w:rPr>
+      </w:pPr>
+      <w:r>
+        <w:rPr>
+          <w:i/>
+          <w:iCs/>
+        </w:rPr>
+        <w:t>Possiamo creare una interfaccia con new?</w:t>
+      </w:r>
+    </w:p>
+    <w:p>
+      <w:pPr>
+        <w:pStyle w:val="Paragrafoelenco"/>
+      </w:pPr>
+      <w:r>
+        <w:t>No, non si può, ma è possibile definire una variabile con il tipo dell’interfaccia</w:t>
+      </w:r>
+    </w:p>
+    <w:p>
+      <w:pPr>
+        <w:pStyle w:val="Paragrafoelenco"/>
+      </w:pPr>
+    </w:p>
+    <w:p>
+      <w:pPr>
+        <w:pStyle w:val="Paragrafoelenco"/>
+        <w:numPr>
+          <w:ilvl w:val="0"/>
+          <w:numId w:val="7"/>
+        </w:numPr>
+        <w:rPr>
+          <w:i/>
+          <w:iCs/>
+        </w:rPr>
+      </w:pPr>
+      <w:r>
+        <w:rPr>
+          <w:i/>
+          <w:iCs/>
+        </w:rPr>
+        <w:t>Una interfaccia può estendere un'altra interfaccia?</w:t>
+      </w:r>
+    </w:p>
+    <w:p>
+      <w:pPr>
+        <w:ind w:left="708"/>
+      </w:pPr>
+      <w:r>
+        <w:t>Si è possibile avere un’interfaccia che ne estenda un’altra</w:t>
+      </w:r>
+    </w:p>
+    <w:p>
+      <w:pPr>
+        <w:pStyle w:val="Paragrafoelenco"/>
+        <w:numPr>
+          <w:ilvl w:val="0"/>
+          <w:numId w:val="7"/>
+        </w:numPr>
+        <w:rPr>
+          <w:i/>
+          <w:iCs/>
+        </w:rPr>
+      </w:pPr>
+      <w:r>
+        <w:rPr>
+          <w:i/>
+          <w:iCs/>
+        </w:rPr>
+        <w:t xml:space="preserve">Che cosa </w:t>
+      </w:r>
+      <w:r>
+        <w:rPr>
+          <w:i/>
+          <w:iCs/>
+        </w:rPr>
+        <w:t>si indica con Clonazione in java?</w:t>
+      </w:r>
+    </w:p>
+    <w:p>
+      <w:pPr>
+        <w:pStyle w:val="Paragrafoelenco"/>
+        <w:rPr>
+          <w:i/>
+          <w:iCs/>
+        </w:rPr>
+      </w:pPr>
+    </w:p>
+    <w:p>
+      <w:pPr>
+        <w:pStyle w:val="Paragrafoelenco"/>
+        <w:rPr>
+          <w:u w:val="single"/>
+        </w:rPr>
+      </w:pPr>
+      <w:r>
+        <w:t xml:space="preserve">In java con clonazione si intende la possibilità di poter clonare oggetti istanziati </w:t>
+      </w:r>
+      <w:r>
+        <w:t>secondo il criterio del metodo Object clone(), quindi campo a campo. Ciò è possibile tramite l’interfaccia segnaposto come la Cloneable.</w:t>
+      </w:r>
+    </w:p>
+    <w:p>
+      <w:pPr>
+        <w:rPr>
+          <w:lang w:val="en-US"/>
+        </w:rPr>
+      </w:pPr>
+    </w:p>
+    <w:p>
+      <w:pPr>
+        <w:pStyle w:val="Paragrafoelenco"/>
+        <w:numPr>
+          <w:ilvl w:val="0"/>
+          <w:numId w:val="7"/>
+        </w:numPr>
+        <w:rPr>
+          <w:i/>
+          <w:iCs/>
+        </w:rPr>
+      </w:pPr>
+      <w:r>
+        <w:rPr>
+          <w:i/>
+          <w:iCs/>
+        </w:rPr>
+        <w:t>La classe Public Object clone() {…}</w:t>
+      </w:r>
+      <w:r>
+        <w:rPr>
+          <w:i/>
+          <w:iCs/>
+        </w:rPr>
+        <w:t xml:space="preserve"> esegue un</w:t>
+      </w:r>
+      <w:r>
+        <w:rPr>
+          <w:i/>
+          <w:iCs/>
+        </w:rPr>
+        <w:t xml:space="preserve"> overriding </w:t>
+      </w:r>
+      <w:r>
+        <w:rPr>
+          <w:i/>
+          <w:iCs/>
+        </w:rPr>
+        <w:t>di quale delle seguenti</w:t>
+      </w:r>
+      <w:r>
+        <w:rPr>
+          <w:i/>
+          <w:iCs/>
+        </w:rPr>
+        <w:t xml:space="preserve"> class object</w:t>
+      </w:r>
+      <w:r>
+        <w:rPr>
+          <w:i/>
+          <w:iCs/>
+        </w:rPr>
+        <w:t>?</w:t>
+      </w:r>
+    </w:p>
+    <w:p>
+      <w:pPr>
+        <w:pStyle w:val="Paragrafoelenco"/>
+      </w:pPr>
     </w:p>
     <w:p>
       <w:pPr>
@@ -327,7 +1001,19 @@
         </w:numPr>
       </w:pPr>
       <w:r>
-        <w:t>Si</w:t>
+        <w:t>Public clone()</w:t>
+      </w:r>
+    </w:p>
+    <w:p>
+      <w:pPr>
+        <w:pStyle w:val="Paragrafoelenco"/>
+        <w:numPr>
+          <w:ilvl w:val="0"/>
+          <w:numId w:val="8"/>
+        </w:numPr>
+      </w:pPr>
+      <w:r>
+        <w:t>Private clone()</w:t>
       </w:r>
     </w:p>
     <w:p>
@@ -339,815 +1025,7 @@
         </w:numPr>
       </w:pPr>
       <w:r>
-        <w:t>No</w:t>
-      </w:r>
-    </w:p>
-    <w:p/>
-    <w:p>
-      <w:pPr>
-        <w:pStyle w:val="Paragrafoelenco"/>
-        <w:numPr>
-          <w:ilvl w:val="0"/>
-          <w:numId w:val="7"/>
-        </w:numPr>
-        <w:rPr>
-          <w:i/>
-          <w:iCs/>
-        </w:rPr>
-      </w:pPr>
-      <w:r>
-        <w:rPr>
-          <w:i/>
-          <w:iCs/>
-        </w:rPr>
-        <w:t>È possibile</w:t>
-      </w:r>
-      <w:r>
-        <w:rPr>
-          <w:i/>
-          <w:iCs/>
-        </w:rPr>
-        <w:t xml:space="preserve"> </w:t>
-      </w:r>
-      <w:r>
-        <w:rPr>
-          <w:i/>
-          <w:iCs/>
-        </w:rPr>
-        <w:t xml:space="preserve">generare </w:t>
-      </w:r>
-      <w:r>
-        <w:rPr>
-          <w:i/>
-          <w:iCs/>
-        </w:rPr>
-        <w:t>o</w:t>
-      </w:r>
-      <w:r>
-        <w:rPr>
-          <w:i/>
-          <w:iCs/>
-        </w:rPr>
-        <w:t>ggetti dalla sottoclasse di classe astratti</w:t>
-      </w:r>
-      <w:r>
-        <w:rPr>
-          <w:i/>
-          <w:iCs/>
-        </w:rPr>
-        <w:t>?</w:t>
-      </w:r>
-    </w:p>
-    <w:p>
-      <w:pPr>
-        <w:pStyle w:val="Paragrafoelenco"/>
-        <w:numPr>
-          <w:ilvl w:val="0"/>
-          <w:numId w:val="9"/>
-        </w:numPr>
-      </w:pPr>
-      <w:r>
-        <w:t xml:space="preserve">Si </w:t>
-      </w:r>
-    </w:p>
-    <w:p>
-      <w:pPr>
-        <w:pStyle w:val="Paragrafoelenco"/>
-        <w:numPr>
-          <w:ilvl w:val="0"/>
-          <w:numId w:val="8"/>
-        </w:numPr>
-      </w:pPr>
-      <w:r>
-        <w:t>No</w:t>
-      </w:r>
-    </w:p>
-    <w:p/>
-    <w:p>
-      <w:pPr>
-        <w:pStyle w:val="Paragrafoelenco"/>
-        <w:numPr>
-          <w:ilvl w:val="0"/>
-          <w:numId w:val="7"/>
-        </w:numPr>
-        <w:rPr>
-          <w:i/>
-          <w:iCs/>
-        </w:rPr>
-      </w:pPr>
-      <w:r>
-        <w:rPr>
-          <w:i/>
-          <w:iCs/>
-        </w:rPr>
-        <w:t>Che cosa è</w:t>
-      </w:r>
-      <w:r>
-        <w:rPr>
-          <w:i/>
-          <w:iCs/>
-        </w:rPr>
-        <w:t xml:space="preserve"> una interfaccia in java?</w:t>
-      </w:r>
-    </w:p>
-    <w:p>
-      <w:pPr>
-        <w:pStyle w:val="Paragrafoelenco"/>
-      </w:pPr>
-      <w:r>
-        <w:t xml:space="preserve">In Java un’interfaccia è una struttura simile ad una classe che può contenere solo metodi d’istanza </w:t>
-      </w:r>
-    </w:p>
-    <w:p/>
-    <w:p>
-      <w:pPr>
-        <w:pStyle w:val="Paragrafoelenco"/>
-        <w:numPr>
-          <w:ilvl w:val="0"/>
-          <w:numId w:val="7"/>
-        </w:numPr>
-        <w:rPr>
-          <w:i/>
-          <w:iCs/>
-        </w:rPr>
-      </w:pPr>
-      <w:r>
-        <w:rPr>
-          <w:i/>
-          <w:iCs/>
-        </w:rPr>
-        <w:t>A cosa</w:t>
-      </w:r>
-      <w:r>
-        <w:rPr>
-          <w:i/>
-          <w:iCs/>
-        </w:rPr>
-        <w:t xml:space="preserve"> servono le interfacce in java?</w:t>
-      </w:r>
-    </w:p>
-    <w:p>
-      <w:pPr>
-        <w:ind w:left="708"/>
-      </w:pPr>
-      <w:r>
-        <w:t>Forniscono gli schemi di comportamento che altre classi devono implementare</w:t>
-      </w:r>
-    </w:p>
-    <w:p>
-      <w:pPr>
-        <w:pStyle w:val="Paragrafoelenco"/>
-        <w:numPr>
-          <w:ilvl w:val="0"/>
-          <w:numId w:val="7"/>
-        </w:numPr>
-        <w:rPr>
-          <w:i/>
-          <w:iCs/>
-        </w:rPr>
-      </w:pPr>
-      <w:r>
-        <w:rPr>
-          <w:i/>
-          <w:iCs/>
-        </w:rPr>
-        <w:t>Una classe può implementare più di una interfaccia?</w:t>
-      </w:r>
-    </w:p>
-    <w:p>
-      <w:pPr>
-        <w:pStyle w:val="Paragrafoelenco"/>
-        <w:rPr>
-          <w:i/>
-          <w:iCs/>
-        </w:rPr>
-      </w:pPr>
-    </w:p>
-    <w:p>
-      <w:pPr>
-        <w:pStyle w:val="Paragrafoelenco"/>
-      </w:pPr>
-      <w:r>
-        <w:t xml:space="preserve">Si una classe può implementare anche più di un’interfaccia ma </w:t>
-      </w:r>
-      <w:r>
-        <w:t>può ereditare una classe astratta</w:t>
-      </w:r>
-    </w:p>
-    <w:p>
-      <w:pPr>
-        <w:pStyle w:val="Paragrafoelenco"/>
-      </w:pPr>
-    </w:p>
-    <w:p>
-      <w:pPr>
-        <w:pStyle w:val="Paragrafoelenco"/>
-      </w:pPr>
-    </w:p>
-    <w:p>
-      <w:pPr>
-        <w:pStyle w:val="Paragrafoelenco"/>
-        <w:numPr>
-          <w:ilvl w:val="0"/>
-          <w:numId w:val="7"/>
-        </w:numPr>
-        <w:rPr>
-          <w:i/>
-          <w:iCs/>
-        </w:rPr>
-      </w:pPr>
-      <w:r>
-        <w:rPr>
-          <w:i/>
-          <w:iCs/>
-        </w:rPr>
-        <w:t xml:space="preserve">Dato </w:t>
-      </w:r>
-      <w:r>
-        <w:rPr>
-          <w:i/>
-          <w:iCs/>
-        </w:rPr>
-        <w:t xml:space="preserve">il </w:t>
-      </w:r>
-      <w:r>
-        <w:rPr>
-          <w:i/>
-          <w:iCs/>
-        </w:rPr>
-        <w:t xml:space="preserve">seguente codice identificare quali sono le interfacce e quali sono </w:t>
-      </w:r>
-      <w:r>
-        <w:rPr>
-          <w:i/>
-          <w:iCs/>
-        </w:rPr>
-        <w:t>le sottoclassi</w:t>
-      </w:r>
-      <w:r>
-        <w:rPr>
-          <w:i/>
-          <w:iCs/>
-        </w:rPr>
-        <w:t>.</w:t>
-      </w:r>
-    </w:p>
-    <w:p>
-      <w:pPr>
-        <w:ind w:left="708"/>
-        <w:rPr>
-          <w:b/>
-          <w:color w:val="FF3399"/>
-          <w:lang w:val="en-US"/>
-        </w:rPr>
-      </w:pPr>
-      <w:r>
-        <w:rPr>
-          <w:color w:val="FF3399"/>
-          <w:lang w:val="en-US"/>
-        </w:rPr>
-        <w:t xml:space="preserve">Public </w:t>
-      </w:r>
-      <w:proofErr w:type="gramStart"/>
-      <w:r>
-        <w:rPr>
-          <w:color w:val="FF3399"/>
-          <w:lang w:val="en-US"/>
-        </w:rPr>
-        <w:t xml:space="preserve">class  </w:t>
-      </w:r>
-      <w:r>
-        <w:rPr>
-          <w:lang w:val="en-US"/>
-        </w:rPr>
-        <w:t>Mela</w:t>
-      </w:r>
-      <w:proofErr w:type="gramEnd"/>
-      <w:r>
-        <w:rPr>
-          <w:lang w:val="en-US"/>
-        </w:rPr>
-        <w:t xml:space="preserve"> [</w:t>
-      </w:r>
-      <w:r>
-        <w:rPr>
-          <w:color w:val="FF3399"/>
-          <w:lang w:val="en-US"/>
-        </w:rPr>
-        <w:t xml:space="preserve">extends </w:t>
-      </w:r>
-      <w:r>
-        <w:rPr>
-          <w:lang w:val="en-US"/>
-        </w:rPr>
-        <w:t>Food]</w:t>
-      </w:r>
-      <w:r>
-        <w:rPr>
-          <w:lang w:val="en-US"/>
-        </w:rPr>
-        <w:t xml:space="preserve"> </w:t>
-      </w:r>
-      <w:r>
-        <w:rPr>
-          <w:b/>
-          <w:color w:val="FF3399"/>
-          <w:lang w:val="en-US"/>
-        </w:rPr>
-        <w:t>implements</w:t>
-      </w:r>
-    </w:p>
-    <w:p>
-      <w:pPr>
-        <w:ind w:left="708"/>
-      </w:pPr>
-      <w:r>
-        <w:rPr>
-          <w:lang w:val="en-US"/>
-        </w:rPr>
-        <w:tab/>
-      </w:r>
-      <w:proofErr w:type="spellStart"/>
-      <w:r>
-        <w:t>oggettoCibo</w:t>
-      </w:r>
-      <w:proofErr w:type="spellEnd"/>
-      <w:r>
-        <w:t xml:space="preserve">, </w:t>
-      </w:r>
-      <w:proofErr w:type="spellStart"/>
-      <w:r>
-        <w:t>oggettoBevanda</w:t>
-      </w:r>
-      <w:proofErr w:type="spellEnd"/>
-      <w:r>
-        <w:t xml:space="preserve"> {</w:t>
-      </w:r>
-    </w:p>
-    <w:p>
-      <w:pPr>
-        <w:ind w:left="708"/>
-      </w:pPr>
-      <w:r>
-        <w:t>…………………………</w:t>
-      </w:r>
-    </w:p>
-    <w:p>
-      <w:pPr>
-        <w:ind w:left="708"/>
-      </w:pPr>
-      <w:r>
-        <w:lastRenderedPageBreak/>
-        <w:t>}</w:t>
-      </w:r>
-    </w:p>
-    <w:p>
-      <w:pPr>
-        <w:ind w:left="708"/>
-      </w:pPr>
-    </w:p>
-    <w:p>
-      <w:pPr>
-        <w:ind w:left="708"/>
-      </w:pPr>
-      <w:r>
-        <w:t xml:space="preserve">In questo caso le interfacce sono </w:t>
-      </w:r>
-      <w:proofErr w:type="spellStart"/>
-      <w:r>
-        <w:t>oggettoCibo</w:t>
-      </w:r>
-      <w:proofErr w:type="spellEnd"/>
-      <w:r>
-        <w:t xml:space="preserve"> e </w:t>
-      </w:r>
-      <w:proofErr w:type="spellStart"/>
-      <w:r>
-        <w:t>oggettoBevanda</w:t>
-      </w:r>
-      <w:proofErr w:type="spellEnd"/>
-      <w:r>
-        <w:t>, mentre la sottoclasse è mela, che appunto è sottoclasse di Food</w:t>
-      </w:r>
-    </w:p>
-    <w:p/>
-    <w:p>
-      <w:pPr>
-        <w:pStyle w:val="Paragrafoelenco"/>
-        <w:numPr>
-          <w:ilvl w:val="0"/>
-          <w:numId w:val="7"/>
-        </w:numPr>
-        <w:rPr>
-          <w:i/>
-          <w:iCs/>
-        </w:rPr>
-      </w:pPr>
-      <w:r>
-        <w:rPr>
-          <w:i/>
-          <w:iCs/>
-        </w:rPr>
-        <w:t>Se un’</w:t>
-      </w:r>
-      <w:r>
-        <w:rPr>
-          <w:i/>
-          <w:iCs/>
-        </w:rPr>
-        <w:t xml:space="preserve">interfaccia </w:t>
-      </w:r>
-      <w:r>
-        <w:rPr>
-          <w:i/>
-          <w:iCs/>
-        </w:rPr>
-        <w:t>ha al suo interno definiti</w:t>
-      </w:r>
-      <w:r>
-        <w:rPr>
-          <w:i/>
-          <w:iCs/>
-        </w:rPr>
-        <w:t xml:space="preserve"> 4 metodi, alla sua implementazione qu</w:t>
-      </w:r>
-      <w:r>
-        <w:rPr>
-          <w:i/>
-          <w:iCs/>
-        </w:rPr>
-        <w:t>ali di essi possiamo ridefinire? D</w:t>
-      </w:r>
-      <w:r>
-        <w:rPr>
-          <w:i/>
-          <w:iCs/>
-        </w:rPr>
-        <w:t>obbiamo ridefinire tutti i metodi</w:t>
-      </w:r>
-      <w:r>
-        <w:rPr>
-          <w:i/>
-          <w:iCs/>
-        </w:rPr>
-        <w:t>?</w:t>
-      </w:r>
-      <w:r>
-        <w:rPr>
-          <w:i/>
-          <w:iCs/>
-        </w:rPr>
-        <w:t xml:space="preserve"> </w:t>
-      </w:r>
-      <w:r>
-        <w:rPr>
-          <w:i/>
-          <w:iCs/>
-        </w:rPr>
-        <w:t>P</w:t>
-      </w:r>
-      <w:r>
-        <w:rPr>
-          <w:i/>
-          <w:iCs/>
-        </w:rPr>
-        <w:t xml:space="preserve">ossiamo </w:t>
-      </w:r>
-      <w:r>
-        <w:rPr>
-          <w:i/>
-          <w:iCs/>
-        </w:rPr>
-        <w:t>definirne solo una parte?</w:t>
-      </w:r>
-      <w:r>
-        <w:rPr>
-          <w:i/>
-          <w:iCs/>
-        </w:rPr>
-        <w:t xml:space="preserve"> </w:t>
-      </w:r>
-      <w:r>
-        <w:rPr>
-          <w:i/>
-          <w:iCs/>
-        </w:rPr>
-        <w:t>S</w:t>
-      </w:r>
-      <w:r>
-        <w:rPr>
-          <w:i/>
-          <w:iCs/>
-        </w:rPr>
-        <w:t>crivere una breve descrizione per entrambi i casi.</w:t>
-      </w:r>
-    </w:p>
-    <w:p>
-      <w:pPr>
-        <w:pStyle w:val="Paragrafoelenco"/>
-      </w:pPr>
-    </w:p>
-    <w:p>
-      <w:pPr>
-        <w:pStyle w:val="Paragrafoelenco"/>
-      </w:pPr>
-      <w:r>
-        <w:t>Nel caso in cui una classe intende implementare un’interfaccia, questa deve obbligatoriamente ridefinire tutti i metodi dell’interfaccia.</w:t>
-      </w:r>
-    </w:p>
-    <w:p/>
-    <w:p>
-      <w:pPr>
-        <w:pStyle w:val="Paragrafoelenco"/>
-        <w:numPr>
-          <w:ilvl w:val="0"/>
-          <w:numId w:val="7"/>
-        </w:numPr>
-        <w:rPr>
-          <w:i/>
-          <w:iCs/>
-        </w:rPr>
-      </w:pPr>
-      <w:r>
-        <w:rPr>
-          <w:i/>
-          <w:iCs/>
-        </w:rPr>
-        <w:t>Possiamo creare una interfaccia con new?</w:t>
-      </w:r>
-    </w:p>
-    <w:p>
-      <w:pPr>
-        <w:pStyle w:val="Paragrafoelenco"/>
-      </w:pPr>
-      <w:r>
-        <w:t>No, non si può, ma è possibile definire una variabile con il tipo dell’interfaccia</w:t>
-      </w:r>
-    </w:p>
-    <w:p>
-      <w:pPr>
-        <w:pStyle w:val="Paragrafoelenco"/>
-      </w:pPr>
-    </w:p>
-    <w:p>
-      <w:pPr>
-        <w:pStyle w:val="Paragrafoelenco"/>
-        <w:numPr>
-          <w:ilvl w:val="0"/>
-          <w:numId w:val="7"/>
-        </w:numPr>
-        <w:rPr>
-          <w:i/>
-          <w:iCs/>
-        </w:rPr>
-      </w:pPr>
-      <w:r>
-        <w:rPr>
-          <w:i/>
-          <w:iCs/>
-        </w:rPr>
-        <w:t>Una interfaccia può estendere un'altra interfaccia?</w:t>
-      </w:r>
-    </w:p>
-    <w:p>
-      <w:pPr>
-        <w:ind w:left="708"/>
-      </w:pPr>
-      <w:r>
-        <w:t>Si è possibile avere un’interfaccia che ne estenda un’altra</w:t>
-      </w:r>
-    </w:p>
-    <w:p>
-      <w:pPr>
-        <w:pStyle w:val="Paragrafoelenco"/>
-        <w:numPr>
-          <w:ilvl w:val="0"/>
-          <w:numId w:val="7"/>
-        </w:numPr>
-        <w:rPr>
-          <w:i/>
-          <w:iCs/>
-        </w:rPr>
-      </w:pPr>
-      <w:r>
-        <w:rPr>
-          <w:i/>
-          <w:iCs/>
-        </w:rPr>
-        <w:t xml:space="preserve">Che cosa </w:t>
-      </w:r>
-      <w:r>
-        <w:rPr>
-          <w:i/>
-          <w:iCs/>
-        </w:rPr>
-        <w:t>si indica con Clonazione in java?</w:t>
-      </w:r>
-    </w:p>
-    <w:p>
-      <w:pPr>
-        <w:pStyle w:val="Paragrafoelenco"/>
-        <w:rPr>
-          <w:i/>
-          <w:iCs/>
-        </w:rPr>
-      </w:pPr>
-    </w:p>
-    <w:p>
-      <w:pPr>
-        <w:pStyle w:val="Paragrafoelenco"/>
-        <w:rPr>
-          <w:u w:val="single"/>
-        </w:rPr>
-      </w:pPr>
-      <w:r>
-        <w:t xml:space="preserve">In java con clonazione si intende la possibilità di poter clonare oggetti istanziati </w:t>
-      </w:r>
-      <w:r>
-        <w:t xml:space="preserve">secondo il criterio del metodo Object </w:t>
-      </w:r>
-      <w:proofErr w:type="gramStart"/>
-      <w:r>
-        <w:t>clone(</w:t>
-      </w:r>
-      <w:proofErr w:type="gramEnd"/>
-      <w:r>
-        <w:t>), quindi campo a campo. Ciò è possibile tramite l’interfaccia segnaposto come la Cloneable.</w:t>
-      </w:r>
-      <w:bookmarkStart w:id="0" w:name="_GoBack"/>
-      <w:bookmarkEnd w:id="0"/>
-    </w:p>
-    <w:p>
-      <w:pPr>
-        <w:rPr>
-          <w:lang w:val="en-US"/>
-        </w:rPr>
-      </w:pPr>
-    </w:p>
-    <w:p>
-      <w:pPr>
-        <w:pStyle w:val="Paragrafoelenco"/>
-        <w:numPr>
-          <w:ilvl w:val="0"/>
-          <w:numId w:val="7"/>
-        </w:numPr>
-        <w:rPr>
-          <w:i/>
-          <w:iCs/>
-        </w:rPr>
-      </w:pPr>
-      <w:r>
-        <w:rPr>
-          <w:i/>
-          <w:iCs/>
-        </w:rPr>
-        <w:t xml:space="preserve">La classe Public Object </w:t>
-      </w:r>
-      <w:proofErr w:type="gramStart"/>
-      <w:r>
-        <w:rPr>
-          <w:i/>
-          <w:iCs/>
-        </w:rPr>
-        <w:t>clone(</w:t>
-      </w:r>
-      <w:proofErr w:type="gramEnd"/>
-      <w:r>
-        <w:rPr>
-          <w:i/>
-          <w:iCs/>
-        </w:rPr>
-        <w:t>) {…}</w:t>
-      </w:r>
-      <w:r>
-        <w:rPr>
-          <w:i/>
-          <w:iCs/>
-        </w:rPr>
-        <w:t xml:space="preserve"> esegue un</w:t>
-      </w:r>
-      <w:r>
-        <w:rPr>
-          <w:i/>
-          <w:iCs/>
-        </w:rPr>
-        <w:t xml:space="preserve"> </w:t>
-      </w:r>
-      <w:proofErr w:type="spellStart"/>
-      <w:r>
-        <w:rPr>
-          <w:i/>
-          <w:iCs/>
-        </w:rPr>
-        <w:t>overriding</w:t>
-      </w:r>
-      <w:proofErr w:type="spellEnd"/>
-      <w:r>
-        <w:rPr>
-          <w:i/>
-          <w:iCs/>
-        </w:rPr>
-        <w:t xml:space="preserve"> </w:t>
-      </w:r>
-      <w:r>
-        <w:rPr>
-          <w:i/>
-          <w:iCs/>
-        </w:rPr>
-        <w:t>di quale delle seguenti</w:t>
-      </w:r>
-      <w:r>
-        <w:rPr>
-          <w:i/>
-          <w:iCs/>
-        </w:rPr>
-        <w:t xml:space="preserve"> class </w:t>
-      </w:r>
-      <w:proofErr w:type="spellStart"/>
-      <w:r>
-        <w:rPr>
-          <w:i/>
-          <w:iCs/>
-        </w:rPr>
-        <w:t>object</w:t>
-      </w:r>
-      <w:proofErr w:type="spellEnd"/>
-      <w:r>
-        <w:rPr>
-          <w:i/>
-          <w:iCs/>
-        </w:rPr>
-        <w:t>?</w:t>
-      </w:r>
-    </w:p>
-    <w:p>
-      <w:pPr>
-        <w:pStyle w:val="Paragrafoelenco"/>
-      </w:pPr>
-    </w:p>
-    <w:p>
-      <w:pPr>
-        <w:pStyle w:val="Paragrafoelenco"/>
-        <w:numPr>
-          <w:ilvl w:val="0"/>
-          <w:numId w:val="8"/>
-        </w:numPr>
-      </w:pPr>
-      <w:r>
-        <w:t xml:space="preserve">Public </w:t>
-      </w:r>
-      <w:proofErr w:type="gramStart"/>
-      <w:r>
-        <w:t>clone(</w:t>
-      </w:r>
-      <w:proofErr w:type="gramEnd"/>
-      <w:r>
-        <w:t>)</w:t>
-      </w:r>
-    </w:p>
-    <w:p>
-      <w:pPr>
-        <w:pStyle w:val="Paragrafoelenco"/>
-        <w:numPr>
-          <w:ilvl w:val="0"/>
-          <w:numId w:val="8"/>
-        </w:numPr>
-      </w:pPr>
-      <w:r>
-        <w:t xml:space="preserve">Private </w:t>
-      </w:r>
-      <w:proofErr w:type="gramStart"/>
-      <w:r>
-        <w:t>clone(</w:t>
-      </w:r>
-      <w:proofErr w:type="gramEnd"/>
-      <w:r>
-        <w:t>)</w:t>
-      </w:r>
-    </w:p>
-    <w:p>
-      <w:pPr>
-        <w:pStyle w:val="Paragrafoelenco"/>
-        <w:numPr>
-          <w:ilvl w:val="0"/>
-          <w:numId w:val="9"/>
-        </w:numPr>
-      </w:pPr>
-      <w:proofErr w:type="spellStart"/>
-      <w:r>
-        <w:t>Protected</w:t>
-      </w:r>
-      <w:proofErr w:type="spellEnd"/>
-      <w:r>
-        <w:t xml:space="preserve"> </w:t>
-      </w:r>
-      <w:proofErr w:type="gramStart"/>
-      <w:r>
-        <w:t>clone(</w:t>
-      </w:r>
-      <w:proofErr w:type="gramEnd"/>
-      <w:r>
-        <w:t>)</w:t>
+        <w:t>Protected clone()</w:t>
       </w:r>
     </w:p>
     <w:p/>
@@ -2349,8 +2227,11 @@
     <w:lsdException w:name="Table 3D effects 3" w:semiHidden="1" w:unhideWhenUsed="1"/>
     <w:lsdException w:name="Table Contemporary" w:semiHidden="1" w:unhideWhenUsed="1"/>
     <w:lsdException w:name="Table Elegant" w:semiHidden="1" w:unhideWhenUsed="1"/>
+    <w:lsdException w:name="Table Professional" w:semiHidden="1" w:unhideWhenUsed="1"/>
     <w:lsdException w:name="Table Subtle 1" w:semiHidden="1" w:unhideWhenUsed="1"/>
     <w:lsdException w:name="Table Subtle 2" w:semiHidden="1" w:unhideWhenUsed="1"/>
+    <w:lsdException w:name="Table Web 1" w:semiHidden="1" w:unhideWhenUsed="1"/>
+    <w:lsdException w:name="Table Web 2" w:semiHidden="1" w:unhideWhenUsed="1"/>
     <w:lsdException w:name="Table Web 3" w:semiHidden="1" w:unhideWhenUsed="1"/>
     <w:lsdException w:name="Balloon Text" w:semiHidden="1" w:unhideWhenUsed="1"/>
     <w:lsdException w:name="Table Grid" w:uiPriority="39"/>

</xml_diff>